<commit_message>
Changed code and algorithm final design
</commit_message>
<xml_diff>
--- a/final_design.docx
+++ b/final_design.docx
@@ -1,6 +1,6 @@
 
 <file path=word/document.xml><?xml version="1.0" encoding="utf-8"?>
-<w:document xmlns:wpc="http://schemas.microsoft.com/office/word/2010/wordprocessingCanvas" xmlns:cx="http://schemas.microsoft.com/office/drawing/2014/chartex" xmlns:cx1="http://schemas.microsoft.com/office/drawing/2015/9/8/chartex" xmlns:cx2="http://schemas.microsoft.com/office/drawing/2015/10/21/chartex" xmlns:cx3="http://schemas.microsoft.com/office/drawing/2016/5/9/chartex" xmlns:cx4="http://schemas.microsoft.com/office/drawing/2016/5/10/chartex" xmlns:cx5="http://schemas.microsoft.com/office/drawing/2016/5/11/chartex" xmlns:cx6="http://schemas.microsoft.com/office/drawing/2016/5/12/chartex" xmlns:cx7="http://schemas.microsoft.com/office/drawing/2016/5/13/chartex" xmlns:cx8="http://schemas.microsoft.com/office/drawing/2016/5/14/chartex" xmlns:mc="http://schemas.openxmlformats.org/markup-compatibility/2006" xmlns:aink="http://schemas.microsoft.com/office/drawing/2016/ink" xmlns:am3d="http://schemas.microsoft.com/office/drawing/2017/model3d" xmlns:o="urn:schemas-microsoft-com:office:office" xmlns:r="http://schemas.openxmlformats.org/officeDocument/2006/relationships" xmlns:m="http://schemas.openxmlformats.org/officeDocument/2006/math" xmlns:v="urn:schemas-microsoft-com:vml" xmlns:wp14="http://schemas.microsoft.com/office/word/2010/wordprocessingDrawing" xmlns:wp="http://schemas.openxmlformats.org/drawingml/2006/wordprocessingDrawing" xmlns:w10="urn:schemas-microsoft-com:office:word" xmlns:w="http://schemas.openxmlformats.org/wordprocessingml/2006/main" xmlns:w14="http://schemas.microsoft.com/office/word/2010/wordml" xmlns:w15="http://schemas.microsoft.com/office/word/2012/wordml" xmlns:w16cex="http://schemas.microsoft.com/office/word/2018/wordml/cex" xmlns:w16cid="http://schemas.microsoft.com/office/word/2016/wordml/cid" xmlns:w16="http://schemas.microsoft.com/office/word/2018/wordml" xmlns:w16sdtdh="http://schemas.microsoft.com/office/word/2020/wordml/sdtdatahash" xmlns:w16se="http://schemas.microsoft.com/office/word/2015/wordml/symex" xmlns:wpg="http://schemas.microsoft.com/office/word/2010/wordprocessingGroup" xmlns:wpi="http://schemas.microsoft.com/office/word/2010/wordprocessingInk" xmlns:wne="http://schemas.microsoft.com/office/word/2006/wordml" xmlns:wps="http://schemas.microsoft.com/office/word/2010/wordprocessingShape" mc:Ignorable="w14 w15 w16se w16cid w16 w16cex w16sdtdh wp14">
+<w:document xmlns:wpc="http://schemas.microsoft.com/office/word/2010/wordprocessingCanvas" xmlns:cx="http://schemas.microsoft.com/office/drawing/2014/chartex" xmlns:cx1="http://schemas.microsoft.com/office/drawing/2015/9/8/chartex" xmlns:cx2="http://schemas.microsoft.com/office/drawing/2015/10/21/chartex" xmlns:cx3="http://schemas.microsoft.com/office/drawing/2016/5/9/chartex" xmlns:cx4="http://schemas.microsoft.com/office/drawing/2016/5/10/chartex" xmlns:cx5="http://schemas.microsoft.com/office/drawing/2016/5/11/chartex" xmlns:cx6="http://schemas.microsoft.com/office/drawing/2016/5/12/chartex" xmlns:cx7="http://schemas.microsoft.com/office/drawing/2016/5/13/chartex" xmlns:cx8="http://schemas.microsoft.com/office/drawing/2016/5/14/chartex" xmlns:mc="http://schemas.openxmlformats.org/markup-compatibility/2006" xmlns:aink="http://schemas.microsoft.com/office/drawing/2016/ink" xmlns:am3d="http://schemas.microsoft.com/office/drawing/2017/model3d" xmlns:o="urn:schemas-microsoft-com:office:office" xmlns:oel="http://schemas.microsoft.com/office/2019/extlst" xmlns:r="http://schemas.openxmlformats.org/officeDocument/2006/relationships" xmlns:m="http://schemas.openxmlformats.org/officeDocument/2006/math" xmlns:v="urn:schemas-microsoft-com:vml" xmlns:wp14="http://schemas.microsoft.com/office/word/2010/wordprocessingDrawing" xmlns:wp="http://schemas.openxmlformats.org/drawingml/2006/wordprocessingDrawing" xmlns:w10="urn:schemas-microsoft-com:office:word" xmlns:w="http://schemas.openxmlformats.org/wordprocessingml/2006/main" xmlns:w14="http://schemas.microsoft.com/office/word/2010/wordml" xmlns:w15="http://schemas.microsoft.com/office/word/2012/wordml" xmlns:w16cex="http://schemas.microsoft.com/office/word/2018/wordml/cex" xmlns:w16cid="http://schemas.microsoft.com/office/word/2016/wordml/cid" xmlns:w16="http://schemas.microsoft.com/office/word/2018/wordml" xmlns:w16du="http://schemas.microsoft.com/office/word/2023/wordml/word16du" xmlns:w16sdtdh="http://schemas.microsoft.com/office/word/2020/wordml/sdtdatahash" xmlns:w16se="http://schemas.microsoft.com/office/word/2015/wordml/symex" xmlns:wpg="http://schemas.microsoft.com/office/word/2010/wordprocessingGroup" xmlns:wpi="http://schemas.microsoft.com/office/word/2010/wordprocessingInk" xmlns:wne="http://schemas.microsoft.com/office/word/2006/wordml" xmlns:wps="http://schemas.microsoft.com/office/word/2010/wordprocessingShape" mc:Ignorable="w14 w15 w16se w16cid w16 w16cex w16sdtdh w16du wp14">
   <w:body>
     <w:tbl>
       <w:tblPr>
@@ -35,6 +35,9 @@
             <w:pPr>
               <w:cnfStyle w:val="000000100000" w:firstRow="0" w:lastRow="0" w:firstColumn="0" w:lastColumn="0" w:oddVBand="0" w:evenVBand="0" w:oddHBand="1" w:evenHBand="0" w:firstRowFirstColumn="0" w:firstRowLastColumn="0" w:lastRowFirstColumn="0" w:lastRowLastColumn="0"/>
             </w:pPr>
+            <w:r>
+              <w:t>Laure Patera</w:t>
+            </w:r>
           </w:p>
         </w:tc>
       </w:tr>
@@ -58,6 +61,9 @@
             <w:pPr>
               <w:cnfStyle w:val="000000000000" w:firstRow="0" w:lastRow="0" w:firstColumn="0" w:lastColumn="0" w:oddVBand="0" w:evenVBand="0" w:oddHBand="0" w:evenHBand="0" w:firstRowFirstColumn="0" w:firstRowLastColumn="0" w:lastRowFirstColumn="0" w:lastRowLastColumn="0"/>
             </w:pPr>
+            <w:r>
+              <w:t>1925466</w:t>
+            </w:r>
           </w:p>
         </w:tc>
       </w:tr>
@@ -71,7 +77,1375 @@
         <w:t xml:space="preserve">Final design </w:t>
       </w:r>
     </w:p>
-    <w:p/>
+    <w:p>
+      <w:pPr>
+        <w:pStyle w:val="ListParagraph"/>
+        <w:numPr>
+          <w:ilvl w:val="0"/>
+          <w:numId w:val="2"/>
+        </w:numPr>
+      </w:pPr>
+      <w:r>
+        <w:t xml:space="preserve">Output to the user, “Welcome to the pet store text adventure </w:t>
+      </w:r>
+      <w:proofErr w:type="spellStart"/>
+      <w:r>
+        <w:t>game!’</w:t>
+      </w:r>
+      <w:proofErr w:type="spellEnd"/>
+    </w:p>
+    <w:p>
+      <w:pPr>
+        <w:pStyle w:val="ListParagraph"/>
+        <w:numPr>
+          <w:ilvl w:val="0"/>
+          <w:numId w:val="2"/>
+        </w:numPr>
+      </w:pPr>
+      <w:r>
+        <w:t>Output to the user “</w:t>
+      </w:r>
+      <w:r>
+        <w:t>You are walking into a pet store with your friend and considering buying a new pet together. Your friend is buying the pet, but you will be buying the supplies with a budget of $50. On the side closest to you there are walls of fish, but towards the opposite side of the store are aisles with cages of various rodents and birds.</w:t>
+      </w:r>
+      <w:r>
+        <w:t>”</w:t>
+      </w:r>
+    </w:p>
+    <w:p>
+      <w:pPr>
+        <w:pStyle w:val="ListParagraph"/>
+        <w:numPr>
+          <w:ilvl w:val="0"/>
+          <w:numId w:val="2"/>
+        </w:numPr>
+      </w:pPr>
+      <w:r>
+        <w:t>Set the variable budget equal to 50</w:t>
+      </w:r>
+    </w:p>
+    <w:p>
+      <w:pPr>
+        <w:pStyle w:val="ListParagraph"/>
+        <w:numPr>
+          <w:ilvl w:val="0"/>
+          <w:numId w:val="2"/>
+        </w:numPr>
+      </w:pPr>
+      <w:r>
+        <w:t>Output to the user, “</w:t>
+      </w:r>
+      <w:r>
+        <w:t>Please enter the number of the option you like the most as an integer</w:t>
+      </w:r>
+      <w:r>
+        <w:t xml:space="preserve">, </w:t>
+      </w:r>
+      <w:r>
+        <w:t>Option 1: Get a betta</w:t>
+      </w:r>
+      <w:r>
+        <w:t xml:space="preserve">, </w:t>
+      </w:r>
+      <w:r>
+        <w:t>Option 2: Get a guinea pig</w:t>
+      </w:r>
+      <w:r>
+        <w:t xml:space="preserve">, </w:t>
+      </w:r>
+      <w:r>
+        <w:t>Option 3: Come back another day</w:t>
+      </w:r>
+      <w:r>
+        <w:t xml:space="preserve">” and set the variable </w:t>
+      </w:r>
+      <w:proofErr w:type="spellStart"/>
+      <w:r>
+        <w:t>pet_type</w:t>
+      </w:r>
+      <w:proofErr w:type="spellEnd"/>
+      <w:r>
+        <w:t xml:space="preserve"> equal to user’s input</w:t>
+      </w:r>
+    </w:p>
+    <w:p>
+      <w:pPr>
+        <w:pStyle w:val="ListParagraph"/>
+        <w:numPr>
+          <w:ilvl w:val="0"/>
+          <w:numId w:val="2"/>
+        </w:numPr>
+      </w:pPr>
+      <w:r>
+        <w:t xml:space="preserve">While </w:t>
+      </w:r>
+      <w:proofErr w:type="spellStart"/>
+      <w:r>
+        <w:t>pet_type</w:t>
+      </w:r>
+      <w:proofErr w:type="spellEnd"/>
+      <w:r>
+        <w:t xml:space="preserve"> is not 1, 2, or 3,</w:t>
+      </w:r>
+    </w:p>
+    <w:p>
+      <w:pPr>
+        <w:pStyle w:val="ListParagraph"/>
+        <w:numPr>
+          <w:ilvl w:val="1"/>
+          <w:numId w:val="2"/>
+        </w:numPr>
+      </w:pPr>
+      <w:r>
+        <w:t>Output to the user, “Invalid answer. Please try again.”</w:t>
+      </w:r>
+    </w:p>
+    <w:p>
+      <w:pPr>
+        <w:pStyle w:val="ListParagraph"/>
+        <w:numPr>
+          <w:ilvl w:val="1"/>
+          <w:numId w:val="2"/>
+        </w:numPr>
+      </w:pPr>
+      <w:r>
+        <w:t>Output to the user, “</w:t>
+      </w:r>
+      <w:r>
+        <w:t>Please enter the number of the option you like the most as an integer</w:t>
+      </w:r>
+      <w:r>
+        <w:t xml:space="preserve">, </w:t>
+      </w:r>
+      <w:r>
+        <w:t>Option 1: Get a betta</w:t>
+      </w:r>
+      <w:r>
+        <w:t xml:space="preserve">, </w:t>
+      </w:r>
+      <w:r>
+        <w:t>Option 2: Get a guinea pig</w:t>
+      </w:r>
+      <w:r>
+        <w:t xml:space="preserve">, </w:t>
+      </w:r>
+      <w:r>
+        <w:t>Option 3: Come back another day</w:t>
+      </w:r>
+      <w:r>
+        <w:t xml:space="preserve">” and set the variable </w:t>
+      </w:r>
+      <w:proofErr w:type="spellStart"/>
+      <w:r>
+        <w:t>pet_type</w:t>
+      </w:r>
+      <w:proofErr w:type="spellEnd"/>
+      <w:r>
+        <w:t xml:space="preserve"> equal to user’s input</w:t>
+      </w:r>
+    </w:p>
+    <w:p>
+      <w:pPr>
+        <w:pStyle w:val="ListParagraph"/>
+        <w:numPr>
+          <w:ilvl w:val="0"/>
+          <w:numId w:val="2"/>
+        </w:numPr>
+      </w:pPr>
+      <w:r>
+        <w:t xml:space="preserve">If user inputs 1 for </w:t>
+      </w:r>
+      <w:proofErr w:type="spellStart"/>
+      <w:r>
+        <w:t>pet_type</w:t>
+      </w:r>
+      <w:proofErr w:type="spellEnd"/>
+      <w:r>
+        <w:t>,</w:t>
+      </w:r>
+    </w:p>
+    <w:p>
+      <w:pPr>
+        <w:pStyle w:val="ListParagraph"/>
+        <w:numPr>
+          <w:ilvl w:val="1"/>
+          <w:numId w:val="2"/>
+        </w:numPr>
+      </w:pPr>
+      <w:r>
+        <w:t>Output to user, “</w:t>
+      </w:r>
+      <w:r>
+        <w:t>Aww what are you naming it?</w:t>
+      </w:r>
+      <w:r>
+        <w:t xml:space="preserve">” and set the variable </w:t>
+      </w:r>
+      <w:r>
+        <w:t>name equal to the user’s input</w:t>
+      </w:r>
+    </w:p>
+    <w:p>
+      <w:pPr>
+        <w:pStyle w:val="ListParagraph"/>
+        <w:numPr>
+          <w:ilvl w:val="1"/>
+          <w:numId w:val="2"/>
+        </w:numPr>
+      </w:pPr>
+      <w:r>
+        <w:t>If the variable name is not all letters,</w:t>
+      </w:r>
+    </w:p>
+    <w:p>
+      <w:pPr>
+        <w:pStyle w:val="ListParagraph"/>
+        <w:numPr>
+          <w:ilvl w:val="2"/>
+          <w:numId w:val="2"/>
+        </w:numPr>
+      </w:pPr>
+      <w:r>
+        <w:t>Output to the user, “</w:t>
+      </w:r>
+      <w:r>
+        <w:t>'I'm not sure I can pronounce that.</w:t>
+      </w:r>
+      <w:r>
+        <w:t>”</w:t>
+      </w:r>
+    </w:p>
+    <w:p>
+      <w:pPr>
+        <w:pStyle w:val="ListParagraph"/>
+        <w:numPr>
+          <w:ilvl w:val="1"/>
+          <w:numId w:val="2"/>
+        </w:numPr>
+      </w:pPr>
+      <w:r>
+        <w:t>Otherwise,</w:t>
+      </w:r>
+    </w:p>
+    <w:p>
+      <w:pPr>
+        <w:pStyle w:val="ListParagraph"/>
+        <w:numPr>
+          <w:ilvl w:val="2"/>
+          <w:numId w:val="2"/>
+        </w:numPr>
+      </w:pPr>
+      <w:r>
+        <w:t>Output to the user “(variable name) is the perfect name!”</w:t>
+      </w:r>
+    </w:p>
+    <w:p>
+      <w:pPr>
+        <w:pStyle w:val="ListParagraph"/>
+        <w:numPr>
+          <w:ilvl w:val="1"/>
+          <w:numId w:val="2"/>
+        </w:numPr>
+      </w:pPr>
+      <w:r>
+        <w:t>Output to the user, “</w:t>
+      </w:r>
+      <w:r>
+        <w:t xml:space="preserve">Now you </w:t>
+      </w:r>
+      <w:proofErr w:type="gramStart"/>
+      <w:r>
+        <w:t>have to</w:t>
+      </w:r>
+      <w:proofErr w:type="gramEnd"/>
+      <w:r>
+        <w:t xml:space="preserve"> decide between food. These are the options on the shelf in front of you.</w:t>
+      </w:r>
+      <w:r>
+        <w:t xml:space="preserve"> </w:t>
+      </w:r>
+      <w:r>
+        <w:t>Food 1: Costs $10.25 and</w:t>
+      </w:r>
+      <w:r>
+        <w:t xml:space="preserve"> (variable name) </w:t>
+      </w:r>
+      <w:r>
+        <w:t>is already used to eating it.</w:t>
+      </w:r>
+      <w:r>
+        <w:t xml:space="preserve"> </w:t>
+      </w:r>
+      <w:r>
+        <w:t>Food 2: Costs $3.99 and is the cheapest option if you want to save.</w:t>
+      </w:r>
+      <w:r>
+        <w:t xml:space="preserve"> </w:t>
+      </w:r>
+      <w:r>
+        <w:t>Food 3: Costs $15.75 and has a three-month supply, which is much more than either other option.</w:t>
+      </w:r>
+      <w:r>
+        <w:t>”</w:t>
+      </w:r>
+    </w:p>
+    <w:p>
+      <w:pPr>
+        <w:pStyle w:val="ListParagraph"/>
+        <w:numPr>
+          <w:ilvl w:val="1"/>
+          <w:numId w:val="2"/>
+        </w:numPr>
+      </w:pPr>
+      <w:r>
+        <w:t>Set the variable food1 equal to 10.25</w:t>
+      </w:r>
+    </w:p>
+    <w:p>
+      <w:pPr>
+        <w:pStyle w:val="ListParagraph"/>
+        <w:numPr>
+          <w:ilvl w:val="1"/>
+          <w:numId w:val="2"/>
+        </w:numPr>
+      </w:pPr>
+      <w:r>
+        <w:t>Set the variable food2 equal to 3.99</w:t>
+      </w:r>
+    </w:p>
+    <w:p>
+      <w:pPr>
+        <w:pStyle w:val="ListParagraph"/>
+        <w:numPr>
+          <w:ilvl w:val="1"/>
+          <w:numId w:val="2"/>
+        </w:numPr>
+      </w:pPr>
+      <w:r>
+        <w:t>Set the variable food3 equal to 15.75</w:t>
+      </w:r>
+    </w:p>
+    <w:p>
+      <w:pPr>
+        <w:pStyle w:val="ListParagraph"/>
+        <w:numPr>
+          <w:ilvl w:val="1"/>
+          <w:numId w:val="2"/>
+        </w:numPr>
+      </w:pPr>
+      <w:r>
+        <w:t>Output to the user, “</w:t>
+      </w:r>
+      <w:r>
+        <w:t xml:space="preserve">Which food would you like to buy for </w:t>
+      </w:r>
+      <w:r>
+        <w:t>(variable name)</w:t>
+      </w:r>
+      <w:r>
+        <w:t>? Please enter the number of the food you like the most as an integer</w:t>
+      </w:r>
+      <w:r>
+        <w:t xml:space="preserve">” and set user input equal to the variable </w:t>
+      </w:r>
+      <w:proofErr w:type="spellStart"/>
+      <w:r>
+        <w:t>food_type</w:t>
+      </w:r>
+      <w:proofErr w:type="spellEnd"/>
+    </w:p>
+    <w:p>
+      <w:pPr>
+        <w:pStyle w:val="ListParagraph"/>
+        <w:numPr>
+          <w:ilvl w:val="1"/>
+          <w:numId w:val="2"/>
+        </w:numPr>
+      </w:pPr>
+      <w:r>
+        <w:t xml:space="preserve">While </w:t>
+      </w:r>
+      <w:proofErr w:type="spellStart"/>
+      <w:r>
+        <w:t>food_type</w:t>
+      </w:r>
+      <w:proofErr w:type="spellEnd"/>
+      <w:r>
+        <w:t xml:space="preserve"> is not 1, 2, or 3,</w:t>
+      </w:r>
+    </w:p>
+    <w:p>
+      <w:pPr>
+        <w:pStyle w:val="ListParagraph"/>
+        <w:numPr>
+          <w:ilvl w:val="2"/>
+          <w:numId w:val="2"/>
+        </w:numPr>
+      </w:pPr>
+      <w:r>
+        <w:t>Output to the user, “Invalid answer. Please try again.”</w:t>
+      </w:r>
+    </w:p>
+    <w:p>
+      <w:pPr>
+        <w:pStyle w:val="ListParagraph"/>
+        <w:numPr>
+          <w:ilvl w:val="2"/>
+          <w:numId w:val="2"/>
+        </w:numPr>
+      </w:pPr>
+      <w:r>
+        <w:t>Output to the user, “</w:t>
+      </w:r>
+      <w:r>
+        <w:t xml:space="preserve">Which food would you like to buy for </w:t>
+      </w:r>
+      <w:r>
+        <w:t>(variable name)</w:t>
+      </w:r>
+      <w:r>
+        <w:t>? Please enter the number of the food you like the most as an integer</w:t>
+      </w:r>
+      <w:r>
+        <w:t xml:space="preserve">” and set user input equal to the variable </w:t>
+      </w:r>
+      <w:proofErr w:type="spellStart"/>
+      <w:r>
+        <w:t>food_type</w:t>
+      </w:r>
+      <w:proofErr w:type="spellEnd"/>
+    </w:p>
+    <w:p>
+      <w:pPr>
+        <w:pStyle w:val="ListParagraph"/>
+        <w:numPr>
+          <w:ilvl w:val="1"/>
+          <w:numId w:val="2"/>
+        </w:numPr>
+      </w:pPr>
+      <w:r>
+        <w:lastRenderedPageBreak/>
+        <w:t xml:space="preserve">If user inputs 1 for variable </w:t>
+      </w:r>
+      <w:proofErr w:type="spellStart"/>
+      <w:r>
+        <w:t>food_type</w:t>
+      </w:r>
+      <w:proofErr w:type="spellEnd"/>
+    </w:p>
+    <w:p>
+      <w:pPr>
+        <w:pStyle w:val="ListParagraph"/>
+        <w:numPr>
+          <w:ilvl w:val="2"/>
+          <w:numId w:val="2"/>
+        </w:numPr>
+      </w:pPr>
+      <w:r>
+        <w:t xml:space="preserve">Set the variable </w:t>
+      </w:r>
+      <w:proofErr w:type="spellStart"/>
+      <w:r>
+        <w:t>food_type</w:t>
+      </w:r>
+      <w:proofErr w:type="spellEnd"/>
+      <w:r>
+        <w:t xml:space="preserve"> </w:t>
+      </w:r>
+      <w:r>
+        <w:t>equal to the value of variable food1</w:t>
+      </w:r>
+    </w:p>
+    <w:p>
+      <w:pPr>
+        <w:pStyle w:val="ListParagraph"/>
+        <w:numPr>
+          <w:ilvl w:val="2"/>
+          <w:numId w:val="2"/>
+        </w:numPr>
+      </w:pPr>
+      <w:r>
+        <w:t xml:space="preserve">Subtract the value of variable </w:t>
+      </w:r>
+      <w:proofErr w:type="spellStart"/>
+      <w:r>
+        <w:t>food_type</w:t>
+      </w:r>
+      <w:proofErr w:type="spellEnd"/>
+      <w:r>
+        <w:t xml:space="preserve"> from the variable budget</w:t>
+      </w:r>
+    </w:p>
+    <w:p>
+      <w:pPr>
+        <w:pStyle w:val="ListParagraph"/>
+        <w:numPr>
+          <w:ilvl w:val="2"/>
+          <w:numId w:val="2"/>
+        </w:numPr>
+      </w:pPr>
+      <w:r>
+        <w:t>Output to the user, “</w:t>
+      </w:r>
+      <w:r>
+        <w:t>You have $</w:t>
+      </w:r>
+      <w:r>
+        <w:t xml:space="preserve"> (budget variable) </w:t>
+      </w:r>
+      <w:r>
+        <w:t>left that you c</w:t>
+      </w:r>
+      <w:r>
+        <w:t>ould</w:t>
+      </w:r>
+      <w:r>
+        <w:t xml:space="preserve"> spend.</w:t>
+      </w:r>
+      <w:r>
+        <w:t>”</w:t>
+      </w:r>
+    </w:p>
+    <w:p>
+      <w:pPr>
+        <w:pStyle w:val="ListParagraph"/>
+        <w:numPr>
+          <w:ilvl w:val="1"/>
+          <w:numId w:val="2"/>
+        </w:numPr>
+      </w:pPr>
+      <w:proofErr w:type="gramStart"/>
+      <w:r>
+        <w:t>Otherwise</w:t>
+      </w:r>
+      <w:proofErr w:type="gramEnd"/>
+      <w:r>
+        <w:t xml:space="preserve"> if </w:t>
+      </w:r>
+      <w:r>
+        <w:t xml:space="preserve">user inputs </w:t>
+      </w:r>
+      <w:r>
+        <w:t>2</w:t>
+      </w:r>
+      <w:r>
+        <w:t xml:space="preserve"> for variable </w:t>
+      </w:r>
+      <w:proofErr w:type="spellStart"/>
+      <w:r>
+        <w:t>food_type</w:t>
+      </w:r>
+      <w:proofErr w:type="spellEnd"/>
+    </w:p>
+    <w:p>
+      <w:pPr>
+        <w:pStyle w:val="ListParagraph"/>
+        <w:numPr>
+          <w:ilvl w:val="2"/>
+          <w:numId w:val="2"/>
+        </w:numPr>
+      </w:pPr>
+      <w:r>
+        <w:t xml:space="preserve">Set the variable </w:t>
+      </w:r>
+      <w:proofErr w:type="spellStart"/>
+      <w:r>
+        <w:t>food_type</w:t>
+      </w:r>
+      <w:proofErr w:type="spellEnd"/>
+      <w:r>
+        <w:t xml:space="preserve"> equal to the value of variable food</w:t>
+      </w:r>
+      <w:r>
+        <w:t>2</w:t>
+      </w:r>
+    </w:p>
+    <w:p>
+      <w:pPr>
+        <w:pStyle w:val="ListParagraph"/>
+        <w:numPr>
+          <w:ilvl w:val="2"/>
+          <w:numId w:val="2"/>
+        </w:numPr>
+      </w:pPr>
+      <w:r>
+        <w:t xml:space="preserve">Subtract the value of variable </w:t>
+      </w:r>
+      <w:proofErr w:type="spellStart"/>
+      <w:r>
+        <w:t>food_type</w:t>
+      </w:r>
+      <w:proofErr w:type="spellEnd"/>
+      <w:r>
+        <w:t xml:space="preserve"> from the variable budget</w:t>
+      </w:r>
+    </w:p>
+    <w:p>
+      <w:pPr>
+        <w:pStyle w:val="ListParagraph"/>
+        <w:numPr>
+          <w:ilvl w:val="2"/>
+          <w:numId w:val="2"/>
+        </w:numPr>
+      </w:pPr>
+      <w:r>
+        <w:t>Output to the user, “</w:t>
+      </w:r>
+      <w:r>
+        <w:t>You have $</w:t>
+      </w:r>
+      <w:r>
+        <w:t xml:space="preserve"> (budget variable) </w:t>
+      </w:r>
+      <w:r>
+        <w:t>left that you c</w:t>
+      </w:r>
+      <w:r>
+        <w:t>ould</w:t>
+      </w:r>
+      <w:r>
+        <w:t xml:space="preserve"> spend.</w:t>
+      </w:r>
+      <w:r>
+        <w:t>”</w:t>
+      </w:r>
+    </w:p>
+    <w:p>
+      <w:pPr>
+        <w:pStyle w:val="ListParagraph"/>
+        <w:numPr>
+          <w:ilvl w:val="1"/>
+          <w:numId w:val="2"/>
+        </w:numPr>
+      </w:pPr>
+      <w:proofErr w:type="gramStart"/>
+      <w:r>
+        <w:t>Otherwise</w:t>
+      </w:r>
+      <w:proofErr w:type="gramEnd"/>
+      <w:r>
+        <w:t xml:space="preserve"> if user inputs </w:t>
+      </w:r>
+      <w:r>
+        <w:t>3</w:t>
+      </w:r>
+      <w:r>
+        <w:t xml:space="preserve"> for variable </w:t>
+      </w:r>
+      <w:proofErr w:type="spellStart"/>
+      <w:r>
+        <w:t>food_type</w:t>
+      </w:r>
+      <w:proofErr w:type="spellEnd"/>
+    </w:p>
+    <w:p>
+      <w:pPr>
+        <w:pStyle w:val="ListParagraph"/>
+        <w:numPr>
+          <w:ilvl w:val="2"/>
+          <w:numId w:val="2"/>
+        </w:numPr>
+      </w:pPr>
+      <w:r>
+        <w:t xml:space="preserve">Set the variable </w:t>
+      </w:r>
+      <w:proofErr w:type="spellStart"/>
+      <w:r>
+        <w:t>food_type</w:t>
+      </w:r>
+      <w:proofErr w:type="spellEnd"/>
+      <w:r>
+        <w:t xml:space="preserve"> equal to the value of variable food</w:t>
+      </w:r>
+      <w:r>
+        <w:t>3</w:t>
+      </w:r>
+    </w:p>
+    <w:p>
+      <w:pPr>
+        <w:pStyle w:val="ListParagraph"/>
+        <w:numPr>
+          <w:ilvl w:val="2"/>
+          <w:numId w:val="2"/>
+        </w:numPr>
+      </w:pPr>
+      <w:r>
+        <w:t xml:space="preserve">Subtract the value of variable </w:t>
+      </w:r>
+      <w:proofErr w:type="spellStart"/>
+      <w:r>
+        <w:t>food_type</w:t>
+      </w:r>
+      <w:proofErr w:type="spellEnd"/>
+      <w:r>
+        <w:t xml:space="preserve"> from the variable budget</w:t>
+      </w:r>
+    </w:p>
+    <w:p>
+      <w:pPr>
+        <w:pStyle w:val="ListParagraph"/>
+        <w:numPr>
+          <w:ilvl w:val="2"/>
+          <w:numId w:val="2"/>
+        </w:numPr>
+      </w:pPr>
+      <w:r>
+        <w:t>Output to the user, “</w:t>
+      </w:r>
+      <w:r>
+        <w:t>You have $</w:t>
+      </w:r>
+      <w:r>
+        <w:t xml:space="preserve"> (budget variable) </w:t>
+      </w:r>
+      <w:r>
+        <w:t>left that you c</w:t>
+      </w:r>
+      <w:r>
+        <w:t>ould</w:t>
+      </w:r>
+      <w:r>
+        <w:t xml:space="preserve"> spend.</w:t>
+      </w:r>
+      <w:r>
+        <w:t>”</w:t>
+      </w:r>
+    </w:p>
+    <w:p>
+      <w:pPr>
+        <w:pStyle w:val="ListParagraph"/>
+        <w:numPr>
+          <w:ilvl w:val="0"/>
+          <w:numId w:val="2"/>
+        </w:numPr>
+      </w:pPr>
+      <w:proofErr w:type="gramStart"/>
+      <w:r>
+        <w:t>Otherwise</w:t>
+      </w:r>
+      <w:proofErr w:type="gramEnd"/>
+      <w:r>
+        <w:t xml:space="preserve"> if user inputs ‘2’ for </w:t>
+      </w:r>
+      <w:proofErr w:type="spellStart"/>
+      <w:r>
+        <w:t>pet_type</w:t>
+      </w:r>
+      <w:proofErr w:type="spellEnd"/>
+    </w:p>
+    <w:p>
+      <w:pPr>
+        <w:pStyle w:val="ListParagraph"/>
+        <w:numPr>
+          <w:ilvl w:val="1"/>
+          <w:numId w:val="2"/>
+        </w:numPr>
+      </w:pPr>
+      <w:r>
+        <w:t xml:space="preserve">Ask </w:t>
+      </w:r>
+      <w:proofErr w:type="gramStart"/>
+      <w:r>
+        <w:t>user</w:t>
+      </w:r>
+      <w:proofErr w:type="gramEnd"/>
+      <w:r>
+        <w:t xml:space="preserve"> to input a number with the question, “Nice! How many guinea pigs do you want to get?”</w:t>
+      </w:r>
+    </w:p>
+    <w:p>
+      <w:pPr>
+        <w:pStyle w:val="ListParagraph"/>
+        <w:numPr>
+          <w:ilvl w:val="1"/>
+          <w:numId w:val="2"/>
+        </w:numPr>
+      </w:pPr>
+      <w:r>
+        <w:t xml:space="preserve">Set the variable </w:t>
+      </w:r>
+      <w:proofErr w:type="spellStart"/>
+      <w:r>
+        <w:t>guinea_pig_number</w:t>
+      </w:r>
+      <w:proofErr w:type="spellEnd"/>
+      <w:r>
+        <w:t xml:space="preserve"> equal to this input</w:t>
+      </w:r>
+    </w:p>
+    <w:p>
+      <w:pPr>
+        <w:pStyle w:val="ListParagraph"/>
+        <w:numPr>
+          <w:ilvl w:val="1"/>
+          <w:numId w:val="2"/>
+        </w:numPr>
+      </w:pPr>
+      <w:r>
+        <w:t xml:space="preserve">If </w:t>
+      </w:r>
+      <w:proofErr w:type="spellStart"/>
+      <w:r>
+        <w:t>guinea_pig_number</w:t>
+      </w:r>
+      <w:proofErr w:type="spellEnd"/>
+      <w:r>
+        <w:t xml:space="preserve"> is greater than </w:t>
+      </w:r>
+      <w:proofErr w:type="gramStart"/>
+      <w:r>
+        <w:t>or  equal</w:t>
+      </w:r>
+      <w:proofErr w:type="gramEnd"/>
+      <w:r>
+        <w:t xml:space="preserve"> to five, or less than or equal to one</w:t>
+      </w:r>
+    </w:p>
+    <w:p>
+      <w:pPr>
+        <w:pStyle w:val="ListParagraph"/>
+        <w:numPr>
+          <w:ilvl w:val="2"/>
+          <w:numId w:val="2"/>
+        </w:numPr>
+      </w:pPr>
+      <w:r>
+        <w:t>Output to the user, “Are you sure that’s a good idea?”</w:t>
+      </w:r>
+    </w:p>
+    <w:p>
+      <w:pPr>
+        <w:pStyle w:val="ListParagraph"/>
+        <w:numPr>
+          <w:ilvl w:val="1"/>
+          <w:numId w:val="2"/>
+        </w:numPr>
+      </w:pPr>
+      <w:r>
+        <w:t>Otherwise,</w:t>
+      </w:r>
+    </w:p>
+    <w:p>
+      <w:pPr>
+        <w:pStyle w:val="ListParagraph"/>
+        <w:numPr>
+          <w:ilvl w:val="2"/>
+          <w:numId w:val="2"/>
+        </w:numPr>
+      </w:pPr>
+      <w:r>
+        <w:t>Output to the user, “That sounds like a good number!”</w:t>
+      </w:r>
+    </w:p>
+    <w:p>
+      <w:pPr>
+        <w:pStyle w:val="ListParagraph"/>
+        <w:numPr>
+          <w:ilvl w:val="1"/>
+          <w:numId w:val="2"/>
+        </w:numPr>
+      </w:pPr>
+      <w:r>
+        <w:t>Output to the user, “</w:t>
+      </w:r>
+      <w:r>
+        <w:t xml:space="preserve">Now you </w:t>
+      </w:r>
+      <w:proofErr w:type="gramStart"/>
+      <w:r>
+        <w:t>have to</w:t>
+      </w:r>
+      <w:proofErr w:type="gramEnd"/>
+      <w:r>
+        <w:t xml:space="preserve"> decide between food. These are the options on the shelf in front of you.</w:t>
+      </w:r>
+      <w:r>
+        <w:t xml:space="preserve"> </w:t>
+      </w:r>
+      <w:r>
+        <w:t>Food 1: Costs $</w:t>
+      </w:r>
+      <w:r>
+        <w:t>12.85</w:t>
+      </w:r>
+      <w:r>
+        <w:t xml:space="preserve"> and</w:t>
+      </w:r>
+      <w:r>
+        <w:t xml:space="preserve"> </w:t>
+      </w:r>
+      <w:r>
+        <w:t xml:space="preserve">the guinea pigs are </w:t>
+      </w:r>
+      <w:r>
+        <w:t>already used to eating it.</w:t>
+      </w:r>
+      <w:r>
+        <w:t xml:space="preserve"> </w:t>
+      </w:r>
+      <w:r>
+        <w:t>Food 2: Costs $</w:t>
+      </w:r>
+      <w:r>
+        <w:t>5.99</w:t>
+      </w:r>
+      <w:r>
+        <w:t xml:space="preserve"> and is the cheapest option if you want to save.</w:t>
+      </w:r>
+      <w:r>
+        <w:t xml:space="preserve"> </w:t>
+      </w:r>
+      <w:r>
+        <w:t>Food 3: Costs $</w:t>
+      </w:r>
+      <w:r>
+        <w:t>20</w:t>
+      </w:r>
+      <w:r>
+        <w:t>.75 and has a three-month supply, which is much more than either other option.</w:t>
+      </w:r>
+      <w:r>
+        <w:t>”</w:t>
+      </w:r>
+    </w:p>
+    <w:p>
+      <w:pPr>
+        <w:pStyle w:val="ListParagraph"/>
+        <w:numPr>
+          <w:ilvl w:val="1"/>
+          <w:numId w:val="2"/>
+        </w:numPr>
+      </w:pPr>
+      <w:r>
+        <w:t xml:space="preserve">Set the variable food1 equal to </w:t>
+      </w:r>
+      <w:r>
+        <w:t>12.85</w:t>
+      </w:r>
+    </w:p>
+    <w:p>
+      <w:pPr>
+        <w:pStyle w:val="ListParagraph"/>
+        <w:numPr>
+          <w:ilvl w:val="1"/>
+          <w:numId w:val="2"/>
+        </w:numPr>
+      </w:pPr>
+      <w:r>
+        <w:t xml:space="preserve">Set the variable food2 equal to </w:t>
+      </w:r>
+      <w:r>
+        <w:t>5.99</w:t>
+      </w:r>
+    </w:p>
+    <w:p>
+      <w:pPr>
+        <w:pStyle w:val="ListParagraph"/>
+        <w:numPr>
+          <w:ilvl w:val="1"/>
+          <w:numId w:val="2"/>
+        </w:numPr>
+      </w:pPr>
+      <w:r>
+        <w:t xml:space="preserve">Set the variable food3 equal to </w:t>
+      </w:r>
+      <w:r>
+        <w:t>20.75</w:t>
+      </w:r>
+    </w:p>
+    <w:p>
+      <w:pPr>
+        <w:pStyle w:val="ListParagraph"/>
+        <w:numPr>
+          <w:ilvl w:val="1"/>
+          <w:numId w:val="2"/>
+        </w:numPr>
+      </w:pPr>
+      <w:r>
+        <w:t>Output to the user, “</w:t>
+      </w:r>
+      <w:r>
+        <w:t>Which food would you like to buy? Please enter the number of the food you like the most as an integer</w:t>
+      </w:r>
+      <w:r>
+        <w:t xml:space="preserve">” and set user input equal to the variable </w:t>
+      </w:r>
+      <w:proofErr w:type="spellStart"/>
+      <w:r>
+        <w:t>food_type</w:t>
+      </w:r>
+      <w:proofErr w:type="spellEnd"/>
+    </w:p>
+    <w:p>
+      <w:pPr>
+        <w:pStyle w:val="ListParagraph"/>
+        <w:numPr>
+          <w:ilvl w:val="1"/>
+          <w:numId w:val="2"/>
+        </w:numPr>
+      </w:pPr>
+      <w:r>
+        <w:t xml:space="preserve">While </w:t>
+      </w:r>
+      <w:proofErr w:type="spellStart"/>
+      <w:r>
+        <w:t>food_type</w:t>
+      </w:r>
+      <w:proofErr w:type="spellEnd"/>
+      <w:r>
+        <w:t xml:space="preserve"> is not 1, 2, or 3,</w:t>
+      </w:r>
+    </w:p>
+    <w:p>
+      <w:pPr>
+        <w:pStyle w:val="ListParagraph"/>
+        <w:numPr>
+          <w:ilvl w:val="2"/>
+          <w:numId w:val="2"/>
+        </w:numPr>
+      </w:pPr>
+      <w:r>
+        <w:t>Output to the user, “Invalid answer. Please try again.”</w:t>
+      </w:r>
+    </w:p>
+    <w:p>
+      <w:pPr>
+        <w:pStyle w:val="ListParagraph"/>
+        <w:numPr>
+          <w:ilvl w:val="2"/>
+          <w:numId w:val="2"/>
+        </w:numPr>
+      </w:pPr>
+      <w:r>
+        <w:t>Output to the user, “</w:t>
+      </w:r>
+      <w:r>
+        <w:t>Which food would you like to buy? Please enter the number of the food you like the most as an integer</w:t>
+      </w:r>
+      <w:r>
+        <w:t xml:space="preserve">” and set user input equal to the variable </w:t>
+      </w:r>
+      <w:proofErr w:type="spellStart"/>
+      <w:r>
+        <w:t>food_type</w:t>
+      </w:r>
+      <w:proofErr w:type="spellEnd"/>
+    </w:p>
+    <w:p>
+      <w:pPr>
+        <w:pStyle w:val="ListParagraph"/>
+        <w:numPr>
+          <w:ilvl w:val="1"/>
+          <w:numId w:val="2"/>
+        </w:numPr>
+      </w:pPr>
+      <w:r>
+        <w:t xml:space="preserve">If user inputs 1 for variable </w:t>
+      </w:r>
+      <w:proofErr w:type="spellStart"/>
+      <w:r>
+        <w:t>food_type</w:t>
+      </w:r>
+      <w:proofErr w:type="spellEnd"/>
+    </w:p>
+    <w:p>
+      <w:pPr>
+        <w:pStyle w:val="ListParagraph"/>
+        <w:numPr>
+          <w:ilvl w:val="2"/>
+          <w:numId w:val="2"/>
+        </w:numPr>
+      </w:pPr>
+      <w:r>
+        <w:t xml:space="preserve">Set the variable </w:t>
+      </w:r>
+      <w:proofErr w:type="spellStart"/>
+      <w:r>
+        <w:t>food_type</w:t>
+      </w:r>
+      <w:proofErr w:type="spellEnd"/>
+      <w:r>
+        <w:t xml:space="preserve"> equal to the value of variable food1</w:t>
+      </w:r>
+    </w:p>
+    <w:p>
+      <w:pPr>
+        <w:pStyle w:val="ListParagraph"/>
+        <w:numPr>
+          <w:ilvl w:val="2"/>
+          <w:numId w:val="2"/>
+        </w:numPr>
+      </w:pPr>
+      <w:r>
+        <w:t xml:space="preserve">Subtract the value of variable </w:t>
+      </w:r>
+      <w:proofErr w:type="spellStart"/>
+      <w:r>
+        <w:t>food_type</w:t>
+      </w:r>
+      <w:proofErr w:type="spellEnd"/>
+      <w:r>
+        <w:t xml:space="preserve"> from the variable budget</w:t>
+      </w:r>
+    </w:p>
+    <w:p>
+      <w:pPr>
+        <w:pStyle w:val="ListParagraph"/>
+        <w:numPr>
+          <w:ilvl w:val="2"/>
+          <w:numId w:val="2"/>
+        </w:numPr>
+      </w:pPr>
+      <w:r>
+        <w:lastRenderedPageBreak/>
+        <w:t>Output to the user, “</w:t>
+      </w:r>
+      <w:r>
+        <w:t>You have $</w:t>
+      </w:r>
+      <w:r>
+        <w:t xml:space="preserve"> (budget variable) </w:t>
+      </w:r>
+      <w:r>
+        <w:t>left that you c</w:t>
+      </w:r>
+      <w:r>
+        <w:t>ould</w:t>
+      </w:r>
+      <w:r>
+        <w:t xml:space="preserve"> spend.</w:t>
+      </w:r>
+      <w:r>
+        <w:t>”</w:t>
+      </w:r>
+    </w:p>
+    <w:p>
+      <w:pPr>
+        <w:pStyle w:val="ListParagraph"/>
+        <w:numPr>
+          <w:ilvl w:val="1"/>
+          <w:numId w:val="2"/>
+        </w:numPr>
+      </w:pPr>
+      <w:proofErr w:type="gramStart"/>
+      <w:r>
+        <w:t>Otherwise</w:t>
+      </w:r>
+      <w:proofErr w:type="gramEnd"/>
+      <w:r>
+        <w:t xml:space="preserve"> if user inputs 2 for variable </w:t>
+      </w:r>
+      <w:proofErr w:type="spellStart"/>
+      <w:r>
+        <w:t>food_type</w:t>
+      </w:r>
+      <w:proofErr w:type="spellEnd"/>
+    </w:p>
+    <w:p>
+      <w:pPr>
+        <w:pStyle w:val="ListParagraph"/>
+        <w:numPr>
+          <w:ilvl w:val="2"/>
+          <w:numId w:val="2"/>
+        </w:numPr>
+      </w:pPr>
+      <w:r>
+        <w:t xml:space="preserve">Set the variable </w:t>
+      </w:r>
+      <w:proofErr w:type="spellStart"/>
+      <w:r>
+        <w:t>food_type</w:t>
+      </w:r>
+      <w:proofErr w:type="spellEnd"/>
+      <w:r>
+        <w:t xml:space="preserve"> equal to the value of variable food2</w:t>
+      </w:r>
+    </w:p>
+    <w:p>
+      <w:pPr>
+        <w:pStyle w:val="ListParagraph"/>
+        <w:numPr>
+          <w:ilvl w:val="2"/>
+          <w:numId w:val="2"/>
+        </w:numPr>
+      </w:pPr>
+      <w:r>
+        <w:t xml:space="preserve">Subtract the value of variable </w:t>
+      </w:r>
+      <w:proofErr w:type="spellStart"/>
+      <w:r>
+        <w:t>food_type</w:t>
+      </w:r>
+      <w:proofErr w:type="spellEnd"/>
+      <w:r>
+        <w:t xml:space="preserve"> from the variable budget</w:t>
+      </w:r>
+    </w:p>
+    <w:p>
+      <w:pPr>
+        <w:pStyle w:val="ListParagraph"/>
+        <w:numPr>
+          <w:ilvl w:val="2"/>
+          <w:numId w:val="2"/>
+        </w:numPr>
+      </w:pPr>
+      <w:r>
+        <w:t>Output to the user, “</w:t>
+      </w:r>
+      <w:r>
+        <w:t>You have $</w:t>
+      </w:r>
+      <w:r>
+        <w:t xml:space="preserve"> (budget variable) </w:t>
+      </w:r>
+      <w:r>
+        <w:t>left that you c</w:t>
+      </w:r>
+      <w:r>
+        <w:t>ould</w:t>
+      </w:r>
+      <w:r>
+        <w:t xml:space="preserve"> spend.</w:t>
+      </w:r>
+      <w:r>
+        <w:t>”</w:t>
+      </w:r>
+    </w:p>
+    <w:p>
+      <w:pPr>
+        <w:pStyle w:val="ListParagraph"/>
+        <w:numPr>
+          <w:ilvl w:val="1"/>
+          <w:numId w:val="2"/>
+        </w:numPr>
+      </w:pPr>
+      <w:proofErr w:type="gramStart"/>
+      <w:r>
+        <w:t>Otherwise</w:t>
+      </w:r>
+      <w:proofErr w:type="gramEnd"/>
+      <w:r>
+        <w:t xml:space="preserve"> if user inputs 3 for variable </w:t>
+      </w:r>
+      <w:proofErr w:type="spellStart"/>
+      <w:r>
+        <w:t>food_type</w:t>
+      </w:r>
+      <w:proofErr w:type="spellEnd"/>
+    </w:p>
+    <w:p>
+      <w:pPr>
+        <w:pStyle w:val="ListParagraph"/>
+        <w:numPr>
+          <w:ilvl w:val="2"/>
+          <w:numId w:val="2"/>
+        </w:numPr>
+      </w:pPr>
+      <w:r>
+        <w:t xml:space="preserve">Set the variable </w:t>
+      </w:r>
+      <w:proofErr w:type="spellStart"/>
+      <w:r>
+        <w:t>food_type</w:t>
+      </w:r>
+      <w:proofErr w:type="spellEnd"/>
+      <w:r>
+        <w:t xml:space="preserve"> equal to the value of variable food3</w:t>
+      </w:r>
+    </w:p>
+    <w:p>
+      <w:pPr>
+        <w:pStyle w:val="ListParagraph"/>
+        <w:numPr>
+          <w:ilvl w:val="2"/>
+          <w:numId w:val="2"/>
+        </w:numPr>
+      </w:pPr>
+      <w:r>
+        <w:t xml:space="preserve">Subtract the value of variable </w:t>
+      </w:r>
+      <w:proofErr w:type="spellStart"/>
+      <w:r>
+        <w:t>food_type</w:t>
+      </w:r>
+      <w:proofErr w:type="spellEnd"/>
+      <w:r>
+        <w:t xml:space="preserve"> from the variable budget</w:t>
+      </w:r>
+    </w:p>
+    <w:p>
+      <w:pPr>
+        <w:pStyle w:val="ListParagraph"/>
+        <w:numPr>
+          <w:ilvl w:val="2"/>
+          <w:numId w:val="2"/>
+        </w:numPr>
+      </w:pPr>
+      <w:r>
+        <w:t>Output to the user, “</w:t>
+      </w:r>
+      <w:r>
+        <w:t>You have $</w:t>
+      </w:r>
+      <w:r>
+        <w:t xml:space="preserve"> (budget variable) </w:t>
+      </w:r>
+      <w:r>
+        <w:t>left that you c</w:t>
+      </w:r>
+      <w:r>
+        <w:t>ould</w:t>
+      </w:r>
+      <w:r>
+        <w:t xml:space="preserve"> spend.</w:t>
+      </w:r>
+      <w:r>
+        <w:t>”</w:t>
+      </w:r>
+    </w:p>
+    <w:p>
+      <w:pPr>
+        <w:pStyle w:val="ListParagraph"/>
+        <w:numPr>
+          <w:ilvl w:val="0"/>
+          <w:numId w:val="2"/>
+        </w:numPr>
+      </w:pPr>
+      <w:proofErr w:type="gramStart"/>
+      <w:r>
+        <w:t>Otherwise</w:t>
+      </w:r>
+      <w:proofErr w:type="gramEnd"/>
+      <w:r>
+        <w:t xml:space="preserve"> if user inputs 3 for </w:t>
+      </w:r>
+      <w:proofErr w:type="spellStart"/>
+      <w:r>
+        <w:t>pet_type</w:t>
+      </w:r>
+      <w:proofErr w:type="spellEnd"/>
+      <w:r>
+        <w:t>,</w:t>
+      </w:r>
+    </w:p>
+    <w:p>
+      <w:pPr>
+        <w:pStyle w:val="ListParagraph"/>
+        <w:numPr>
+          <w:ilvl w:val="1"/>
+          <w:numId w:val="2"/>
+        </w:numPr>
+      </w:pPr>
+      <w:r>
+        <w:t>Output to the user, “</w:t>
+      </w:r>
+      <w:r>
+        <w:t>You may not have gotten a new pet, but you saved money and avoided a potentially hasty decision.</w:t>
+      </w:r>
+      <w:r>
+        <w:t>”</w:t>
+      </w:r>
+    </w:p>
     <w:sectPr>
       <w:pgSz w:w="12240" w:h="15840"/>
       <w:pgMar w:top="1440" w:right="1440" w:bottom="1440" w:left="1440" w:header="720" w:footer="720" w:gutter="0"/>
@@ -82,8 +1456,218 @@
 </w:document>
 </file>
 
+<file path=word/numbering.xml><?xml version="1.0" encoding="utf-8"?>
+<w:numbering xmlns:wpc="http://schemas.microsoft.com/office/word/2010/wordprocessingCanvas" xmlns:cx="http://schemas.microsoft.com/office/drawing/2014/chartex" xmlns:cx1="http://schemas.microsoft.com/office/drawing/2015/9/8/chartex" xmlns:cx2="http://schemas.microsoft.com/office/drawing/2015/10/21/chartex" xmlns:cx3="http://schemas.microsoft.com/office/drawing/2016/5/9/chartex" xmlns:cx4="http://schemas.microsoft.com/office/drawing/2016/5/10/chartex" xmlns:cx5="http://schemas.microsoft.com/office/drawing/2016/5/11/chartex" xmlns:cx6="http://schemas.microsoft.com/office/drawing/2016/5/12/chartex" xmlns:cx7="http://schemas.microsoft.com/office/drawing/2016/5/13/chartex" xmlns:cx8="http://schemas.microsoft.com/office/drawing/2016/5/14/chartex" xmlns:mc="http://schemas.openxmlformats.org/markup-compatibility/2006" xmlns:aink="http://schemas.microsoft.com/office/drawing/2016/ink" xmlns:am3d="http://schemas.microsoft.com/office/drawing/2017/model3d" xmlns:o="urn:schemas-microsoft-com:office:office" xmlns:oel="http://schemas.microsoft.com/office/2019/extlst" xmlns:r="http://schemas.openxmlformats.org/officeDocument/2006/relationships" xmlns:m="http://schemas.openxmlformats.org/officeDocument/2006/math" xmlns:v="urn:schemas-microsoft-com:vml" xmlns:wp14="http://schemas.microsoft.com/office/word/2010/wordprocessingDrawing" xmlns:wp="http://schemas.openxmlformats.org/drawingml/2006/wordprocessingDrawing" xmlns:w10="urn:schemas-microsoft-com:office:word" xmlns:w="http://schemas.openxmlformats.org/wordprocessingml/2006/main" xmlns:w14="http://schemas.microsoft.com/office/word/2010/wordml" xmlns:w15="http://schemas.microsoft.com/office/word/2012/wordml" xmlns:w16cex="http://schemas.microsoft.com/office/word/2018/wordml/cex" xmlns:w16cid="http://schemas.microsoft.com/office/word/2016/wordml/cid" xmlns:w16="http://schemas.microsoft.com/office/word/2018/wordml" xmlns:w16du="http://schemas.microsoft.com/office/word/2023/wordml/word16du" xmlns:w16sdtdh="http://schemas.microsoft.com/office/word/2020/wordml/sdtdatahash" xmlns:w16se="http://schemas.microsoft.com/office/word/2015/wordml/symex" xmlns:wpg="http://schemas.microsoft.com/office/word/2010/wordprocessingGroup" xmlns:wpi="http://schemas.microsoft.com/office/word/2010/wordprocessingInk" xmlns:wne="http://schemas.microsoft.com/office/word/2006/wordml" xmlns:wps="http://schemas.microsoft.com/office/word/2010/wordprocessingShape" mc:Ignorable="w14 w15 w16se w16cid w16 w16cex w16sdtdh w16du wp14">
+  <w:abstractNum w:abstractNumId="0" w15:restartNumberingAfterBreak="0">
+    <w:nsid w:val="55531B83"/>
+    <w:multiLevelType w:val="hybridMultilevel"/>
+    <w:tmpl w:val="4D0E94D0"/>
+    <w:lvl w:ilvl="0" w:tplc="04090001">
+      <w:start w:val="1"/>
+      <w:numFmt w:val="bullet"/>
+      <w:lvlText w:val=""/>
+      <w:lvlJc w:val="left"/>
+      <w:pPr>
+        <w:ind w:left="720" w:hanging="360"/>
+      </w:pPr>
+      <w:rPr>
+        <w:rFonts w:ascii="Symbol" w:hAnsi="Symbol" w:hint="default"/>
+      </w:rPr>
+    </w:lvl>
+    <w:lvl w:ilvl="1" w:tplc="04090003" w:tentative="1">
+      <w:start w:val="1"/>
+      <w:numFmt w:val="bullet"/>
+      <w:lvlText w:val="o"/>
+      <w:lvlJc w:val="left"/>
+      <w:pPr>
+        <w:ind w:left="1440" w:hanging="360"/>
+      </w:pPr>
+      <w:rPr>
+        <w:rFonts w:ascii="Courier New" w:hAnsi="Courier New" w:cs="Courier New" w:hint="default"/>
+      </w:rPr>
+    </w:lvl>
+    <w:lvl w:ilvl="2" w:tplc="04090005" w:tentative="1">
+      <w:start w:val="1"/>
+      <w:numFmt w:val="bullet"/>
+      <w:lvlText w:val=""/>
+      <w:lvlJc w:val="left"/>
+      <w:pPr>
+        <w:ind w:left="2160" w:hanging="360"/>
+      </w:pPr>
+      <w:rPr>
+        <w:rFonts w:ascii="Wingdings" w:hAnsi="Wingdings" w:hint="default"/>
+      </w:rPr>
+    </w:lvl>
+    <w:lvl w:ilvl="3" w:tplc="04090001" w:tentative="1">
+      <w:start w:val="1"/>
+      <w:numFmt w:val="bullet"/>
+      <w:lvlText w:val=""/>
+      <w:lvlJc w:val="left"/>
+      <w:pPr>
+        <w:ind w:left="2880" w:hanging="360"/>
+      </w:pPr>
+      <w:rPr>
+        <w:rFonts w:ascii="Symbol" w:hAnsi="Symbol" w:hint="default"/>
+      </w:rPr>
+    </w:lvl>
+    <w:lvl w:ilvl="4" w:tplc="04090003" w:tentative="1">
+      <w:start w:val="1"/>
+      <w:numFmt w:val="bullet"/>
+      <w:lvlText w:val="o"/>
+      <w:lvlJc w:val="left"/>
+      <w:pPr>
+        <w:ind w:left="3600" w:hanging="360"/>
+      </w:pPr>
+      <w:rPr>
+        <w:rFonts w:ascii="Courier New" w:hAnsi="Courier New" w:cs="Courier New" w:hint="default"/>
+      </w:rPr>
+    </w:lvl>
+    <w:lvl w:ilvl="5" w:tplc="04090005" w:tentative="1">
+      <w:start w:val="1"/>
+      <w:numFmt w:val="bullet"/>
+      <w:lvlText w:val=""/>
+      <w:lvlJc w:val="left"/>
+      <w:pPr>
+        <w:ind w:left="4320" w:hanging="360"/>
+      </w:pPr>
+      <w:rPr>
+        <w:rFonts w:ascii="Wingdings" w:hAnsi="Wingdings" w:hint="default"/>
+      </w:rPr>
+    </w:lvl>
+    <w:lvl w:ilvl="6" w:tplc="04090001" w:tentative="1">
+      <w:start w:val="1"/>
+      <w:numFmt w:val="bullet"/>
+      <w:lvlText w:val=""/>
+      <w:lvlJc w:val="left"/>
+      <w:pPr>
+        <w:ind w:left="5040" w:hanging="360"/>
+      </w:pPr>
+      <w:rPr>
+        <w:rFonts w:ascii="Symbol" w:hAnsi="Symbol" w:hint="default"/>
+      </w:rPr>
+    </w:lvl>
+    <w:lvl w:ilvl="7" w:tplc="04090003" w:tentative="1">
+      <w:start w:val="1"/>
+      <w:numFmt w:val="bullet"/>
+      <w:lvlText w:val="o"/>
+      <w:lvlJc w:val="left"/>
+      <w:pPr>
+        <w:ind w:left="5760" w:hanging="360"/>
+      </w:pPr>
+      <w:rPr>
+        <w:rFonts w:ascii="Courier New" w:hAnsi="Courier New" w:cs="Courier New" w:hint="default"/>
+      </w:rPr>
+    </w:lvl>
+    <w:lvl w:ilvl="8" w:tplc="04090005" w:tentative="1">
+      <w:start w:val="1"/>
+      <w:numFmt w:val="bullet"/>
+      <w:lvlText w:val=""/>
+      <w:lvlJc w:val="left"/>
+      <w:pPr>
+        <w:ind w:left="6480" w:hanging="360"/>
+      </w:pPr>
+      <w:rPr>
+        <w:rFonts w:ascii="Wingdings" w:hAnsi="Wingdings" w:hint="default"/>
+      </w:rPr>
+    </w:lvl>
+  </w:abstractNum>
+  <w:abstractNum w:abstractNumId="1" w15:restartNumberingAfterBreak="0">
+    <w:nsid w:val="56D74B54"/>
+    <w:multiLevelType w:val="hybridMultilevel"/>
+    <w:tmpl w:val="29002C46"/>
+    <w:lvl w:ilvl="0" w:tplc="0409000F">
+      <w:start w:val="1"/>
+      <w:numFmt w:val="decimal"/>
+      <w:lvlText w:val="%1."/>
+      <w:lvlJc w:val="left"/>
+      <w:pPr>
+        <w:ind w:left="720" w:hanging="360"/>
+      </w:pPr>
+    </w:lvl>
+    <w:lvl w:ilvl="1" w:tplc="04090019">
+      <w:start w:val="1"/>
+      <w:numFmt w:val="lowerLetter"/>
+      <w:lvlText w:val="%2."/>
+      <w:lvlJc w:val="left"/>
+      <w:pPr>
+        <w:ind w:left="1440" w:hanging="360"/>
+      </w:pPr>
+    </w:lvl>
+    <w:lvl w:ilvl="2" w:tplc="0409001B">
+      <w:start w:val="1"/>
+      <w:numFmt w:val="lowerRoman"/>
+      <w:lvlText w:val="%3."/>
+      <w:lvlJc w:val="right"/>
+      <w:pPr>
+        <w:ind w:left="2160" w:hanging="180"/>
+      </w:pPr>
+    </w:lvl>
+    <w:lvl w:ilvl="3" w:tplc="0409000F" w:tentative="1">
+      <w:start w:val="1"/>
+      <w:numFmt w:val="decimal"/>
+      <w:lvlText w:val="%4."/>
+      <w:lvlJc w:val="left"/>
+      <w:pPr>
+        <w:ind w:left="2880" w:hanging="360"/>
+      </w:pPr>
+    </w:lvl>
+    <w:lvl w:ilvl="4" w:tplc="04090019" w:tentative="1">
+      <w:start w:val="1"/>
+      <w:numFmt w:val="lowerLetter"/>
+      <w:lvlText w:val="%5."/>
+      <w:lvlJc w:val="left"/>
+      <w:pPr>
+        <w:ind w:left="3600" w:hanging="360"/>
+      </w:pPr>
+    </w:lvl>
+    <w:lvl w:ilvl="5" w:tplc="0409001B" w:tentative="1">
+      <w:start w:val="1"/>
+      <w:numFmt w:val="lowerRoman"/>
+      <w:lvlText w:val="%6."/>
+      <w:lvlJc w:val="right"/>
+      <w:pPr>
+        <w:ind w:left="4320" w:hanging="180"/>
+      </w:pPr>
+    </w:lvl>
+    <w:lvl w:ilvl="6" w:tplc="0409000F" w:tentative="1">
+      <w:start w:val="1"/>
+      <w:numFmt w:val="decimal"/>
+      <w:lvlText w:val="%7."/>
+      <w:lvlJc w:val="left"/>
+      <w:pPr>
+        <w:ind w:left="5040" w:hanging="360"/>
+      </w:pPr>
+    </w:lvl>
+    <w:lvl w:ilvl="7" w:tplc="04090019" w:tentative="1">
+      <w:start w:val="1"/>
+      <w:numFmt w:val="lowerLetter"/>
+      <w:lvlText w:val="%8."/>
+      <w:lvlJc w:val="left"/>
+      <w:pPr>
+        <w:ind w:left="5760" w:hanging="360"/>
+      </w:pPr>
+    </w:lvl>
+    <w:lvl w:ilvl="8" w:tplc="0409001B" w:tentative="1">
+      <w:start w:val="1"/>
+      <w:numFmt w:val="lowerRoman"/>
+      <w:lvlText w:val="%9."/>
+      <w:lvlJc w:val="right"/>
+      <w:pPr>
+        <w:ind w:left="6480" w:hanging="180"/>
+      </w:pPr>
+    </w:lvl>
+  </w:abstractNum>
+  <w:num w:numId="1" w16cid:durableId="1038816625">
+    <w:abstractNumId w:val="0"/>
+  </w:num>
+  <w:num w:numId="2" w16cid:durableId="93324276">
+    <w:abstractNumId w:val="1"/>
+  </w:num>
+</w:numbering>
+</file>
+
 <file path=word/styles.xml><?xml version="1.0" encoding="utf-8"?>
-<w:styles xmlns:mc="http://schemas.openxmlformats.org/markup-compatibility/2006" xmlns:r="http://schemas.openxmlformats.org/officeDocument/2006/relationships" xmlns:w="http://schemas.openxmlformats.org/wordprocessingml/2006/main" xmlns:w14="http://schemas.microsoft.com/office/word/2010/wordml" xmlns:w15="http://schemas.microsoft.com/office/word/2012/wordml" xmlns:w16cex="http://schemas.microsoft.com/office/word/2018/wordml/cex" xmlns:w16cid="http://schemas.microsoft.com/office/word/2016/wordml/cid" xmlns:w16="http://schemas.microsoft.com/office/word/2018/wordml" xmlns:w16sdtdh="http://schemas.microsoft.com/office/word/2020/wordml/sdtdatahash" xmlns:w16se="http://schemas.microsoft.com/office/word/2015/wordml/symex" mc:Ignorable="w14 w15 w16se w16cid w16 w16cex w16sdtdh">
+<w:styles xmlns:mc="http://schemas.openxmlformats.org/markup-compatibility/2006" xmlns:r="http://schemas.openxmlformats.org/officeDocument/2006/relationships" xmlns:w="http://schemas.openxmlformats.org/wordprocessingml/2006/main" xmlns:w14="http://schemas.microsoft.com/office/word/2010/wordml" xmlns:w15="http://schemas.microsoft.com/office/word/2012/wordml" xmlns:w16cex="http://schemas.microsoft.com/office/word/2018/wordml/cex" xmlns:w16cid="http://schemas.microsoft.com/office/word/2016/wordml/cid" xmlns:w16="http://schemas.microsoft.com/office/word/2018/wordml" xmlns:w16du="http://schemas.microsoft.com/office/word/2023/wordml/word16du" xmlns:w16sdtdh="http://schemas.microsoft.com/office/word/2020/wordml/sdtdatahash" xmlns:w16se="http://schemas.microsoft.com/office/word/2015/wordml/symex" mc:Ignorable="w14 w15 w16se w16cid w16 w16cex w16sdtdh w16du">
   <w:docDefaults>
     <w:rPrDefault>
       <w:rPr>
@@ -480,7 +2064,6 @@
   <w:style w:type="character" w:default="1" w:styleId="DefaultParagraphFont">
     <w:name w:val="Default Paragraph Font"/>
     <w:uiPriority w:val="1"/>
-    <w:semiHidden/>
     <w:unhideWhenUsed/>
   </w:style>
   <w:style w:type="table" w:default="1" w:styleId="TableNormal">
@@ -655,6 +2238,44 @@
         <w:shd w:val="clear" w:color="auto" w:fill="C5E0B3" w:themeFill="accent6" w:themeFillTint="66"/>
       </w:tcPr>
     </w:tblStylePr>
+  </w:style>
+  <w:style w:type="paragraph" w:styleId="ListParagraph">
+    <w:name w:val="List Paragraph"/>
+    <w:basedOn w:val="Normal"/>
+    <w:uiPriority w:val="34"/>
+    <w:qFormat/>
+    <w:rsid w:val="002229CB"/>
+    <w:pPr>
+      <w:ind w:left="720"/>
+      <w:contextualSpacing/>
+    </w:pPr>
+  </w:style>
+  <w:style w:type="paragraph" w:styleId="HTMLPreformatted">
+    <w:name w:val="HTML Preformatted"/>
+    <w:basedOn w:val="Normal"/>
+    <w:link w:val="HTMLPreformattedChar"/>
+    <w:uiPriority w:val="99"/>
+    <w:semiHidden/>
+    <w:unhideWhenUsed/>
+    <w:rsid w:val="002229CB"/>
+    <w:rPr>
+      <w:rFonts w:ascii="Consolas" w:hAnsi="Consolas"/>
+      <w:sz w:val="20"/>
+      <w:szCs w:val="20"/>
+    </w:rPr>
+  </w:style>
+  <w:style w:type="character" w:customStyle="1" w:styleId="HTMLPreformattedChar">
+    <w:name w:val="HTML Preformatted Char"/>
+    <w:basedOn w:val="DefaultParagraphFont"/>
+    <w:link w:val="HTMLPreformatted"/>
+    <w:uiPriority w:val="99"/>
+    <w:semiHidden/>
+    <w:rsid w:val="002229CB"/>
+    <w:rPr>
+      <w:rFonts w:ascii="Consolas" w:hAnsi="Consolas"/>
+      <w:sz w:val="20"/>
+      <w:szCs w:val="20"/>
+    </w:rPr>
   </w:style>
 </w:styles>
 </file>

</xml_diff>